<commit_message>
few changes, same month
</commit_message>
<xml_diff>
--- a/CV_Rodrigo_Tadeu_Borcat_en.docx
+++ b/CV_Rodrigo_Tadeu_Borcat_en.docx
@@ -128,7 +128,7 @@
           <w:sz w:val="20"/>
           <w:shd w:fill="auto" w:val="clear"/>
         </w:rPr>
-        <w:t xml:space="preserve">Birth date: 26/10/1987                                             Married, Brazilian</w:t>
+        <w:t xml:space="preserve">Birth date: 10/26/1987                                             Married, Brazilian</w:t>
       </w:r>
     </w:p>
     <w:p>
@@ -896,18 +896,7 @@
           <w:sz w:val="20"/>
           <w:shd w:fill="auto" w:val="clear"/>
         </w:rPr>
-        <w:t xml:space="preserve"> Embrapa Instrumenta</w:t>
-      </w:r>
-      <w:r>
-        <w:rPr>
-          <w:rFonts w:ascii="Verdana" w:hAnsi="Verdana" w:cs="Verdana" w:eastAsia="Verdana"/>
-          <w:color w:val="auto"/>
-          <w:spacing w:val="0"/>
-          <w:position w:val="0"/>
-          <w:sz w:val="20"/>
-          <w:shd w:fill="auto" w:val="clear"/>
-        </w:rPr>
-        <w:t xml:space="preserve">ção Agropecuária </w:t>
+        <w:t xml:space="preserve"> Embrapa Instrumentação Agropecuária </w:t>
       </w:r>
       <w:r>
         <w:rPr>
@@ -929,18 +918,7 @@
           <w:sz w:val="20"/>
           <w:shd w:fill="auto" w:val="clear"/>
         </w:rPr>
-        <w:t xml:space="preserve"> S</w:t>
-      </w:r>
-      <w:r>
-        <w:rPr>
-          <w:rFonts w:ascii="Verdana" w:hAnsi="Verdana" w:cs="Verdana" w:eastAsia="Verdana"/>
-          <w:color w:val="auto"/>
-          <w:spacing w:val="0"/>
-          <w:position w:val="0"/>
-          <w:sz w:val="20"/>
-          <w:shd w:fill="auto" w:val="clear"/>
-        </w:rPr>
-        <w:t xml:space="preserve">ão Carlos </w:t>
+        <w:t xml:space="preserve"> São Carlos </w:t>
       </w:r>
       <w:r>
         <w:rPr>
@@ -1146,7 +1124,29 @@
           <w:sz w:val="20"/>
           <w:shd w:fill="auto" w:val="clear"/>
         </w:rPr>
-        <w:t xml:space="preserve">Development of a Softswitch(VOIP) using C++, Solid Database(IBM), Java/JSP and corba, that deepened my knowledge in protocols and architectures of telecommunications. Operated from the survey/requirements analysis directly with the customers for a further creation of a requirements document to a future development of new enhancements and bug fixing. Active participation on test automation to the system. Methodology Scrum.</w:t>
+        <w:t xml:space="preserve">Development of a Softswitch(VOIP) using C++, Solid Database(IBM), Java/JSP and Corba, that deepened my knowledge in protocols and architectures of telecommunications. Operated from the survey/requirements analysis directly with the customers for a further creation of a requirements document to a future development of new enhancements and bug fixing. Active participation on test automation to the system. We adopted the Scrum </w:t>
+      </w:r>
+      <w:r>
+        <w:rPr>
+          <w:rFonts w:ascii="Verdana" w:hAnsi="Verdana" w:cs="Verdana" w:eastAsia="Verdana"/>
+          <w:color w:val="auto"/>
+          <w:spacing w:val="0"/>
+          <w:position w:val="0"/>
+          <w:sz w:val="20"/>
+          <w:shd w:fill="auto" w:val="clear"/>
+        </w:rPr>
+        <w:t xml:space="preserve">Methodology</w:t>
+      </w:r>
+      <w:r>
+        <w:rPr>
+          <w:rFonts w:ascii="Verdana" w:hAnsi="Verdana" w:cs="Verdana" w:eastAsia="Verdana"/>
+          <w:color w:val="auto"/>
+          <w:spacing w:val="0"/>
+          <w:position w:val="0"/>
+          <w:sz w:val="20"/>
+          <w:shd w:fill="auto" w:val="clear"/>
+        </w:rPr>
+        <w:t xml:space="preserve">.</w:t>
       </w:r>
     </w:p>
     <w:p>
@@ -1278,7 +1278,18 @@
           <w:sz w:val="20"/>
           <w:shd w:fill="auto" w:val="clear"/>
         </w:rPr>
-        <w:t xml:space="preserve">Development of three different games using HTML5 and technologies such as JavaScript, NodeJS, KineticJS, CoffeeScript, UnderscoreJS, Backbone, Mongo and Redis. In this project, I was able to learn concepts of Game Design and acted on the product architecture since its beginning. Methodology Scrum.</w:t>
+        <w:t xml:space="preserve">Development of three different games using HTML5 and technologies such as JavaScript, NodeJS, KineticJS, CoffeeScript, UnderscoreJS, Backbone, Mongo and Redis. In this project, I was able to learn concepts of Game Design and acted on the product architecture since its beginning.</w:t>
+      </w:r>
+      <w:r>
+        <w:rPr>
+          <w:rFonts w:ascii="Verdana" w:hAnsi="Verdana" w:cs="Verdana" w:eastAsia="Verdana"/>
+          <w:color w:val="auto"/>
+          <w:spacing w:val="0"/>
+          <w:position w:val="0"/>
+          <w:sz w:val="20"/>
+          <w:shd w:fill="auto" w:val="clear"/>
+        </w:rPr>
+        <w:t xml:space="preserve"> We adopted the Scrum Methodology.</w:t>
       </w:r>
     </w:p>
     <w:p>
@@ -1410,7 +1421,7 @@
           <w:sz w:val="20"/>
           <w:shd w:fill="auto" w:val="clear"/>
         </w:rPr>
-        <w:t xml:space="preserve">Returning to the telecommunications area; Development of an automated tool capable to performing load tests in a SIP conference by using the test tools SIPr and SIPp. Worked on several applications using technologies such as JavaScript, AngularJS, Java/JS at the frontend level - Also worked on a webservice via REST and some activities on an API that uses Hibernate.</w:t>
+        <w:t xml:space="preserve">Returning to the telecommunications area; Development of an automated tool capable to performing load tests in a SIP conference by using the test tools SIPr and SIPp. Worked on several applications using technologies such as JavaScript, AngularJS, Java/JS at the frontend level - Also worked on a REST webservice and some activities on an API that uses Hibernate.</w:t>
       </w:r>
     </w:p>
     <w:p>
@@ -1668,7 +1679,7 @@
           <w:sz w:val="20"/>
           <w:shd w:fill="FFFFFF" w:val="clear"/>
         </w:rPr>
-        <w:t xml:space="preserve">Application Service: Tomcat, NodeJS, Wildfly.</w:t>
+        <w:t xml:space="preserve">Application Servers: Tomcat, NodeJS, Wildfly.</w:t>
       </w:r>
     </w:p>
     <w:p>
@@ -1727,7 +1738,17 @@
       <w:pPr>
         <w:spacing w:before="0" w:after="0" w:line="240"/>
         <w:ind w:right="0" w:left="0" w:firstLine="0"/>
-        <w:jc w:val="both"/>
+        <w:jc w:val="left"/>
+        <w:rPr>
+          <w:rFonts w:ascii="Verdana" w:hAnsi="Verdana" w:cs="Verdana" w:eastAsia="Verdana"/>
+          <w:color w:val="auto"/>
+          <w:spacing w:val="0"/>
+          <w:position w:val="0"/>
+          <w:sz w:val="20"/>
+          <w:shd w:fill="auto" w:val="clear"/>
+        </w:rPr>
+      </w:pPr>
+      <w:r>
         <w:rPr>
           <w:rFonts w:ascii="Verdana" w:hAnsi="Verdana" w:cs="Verdana" w:eastAsia="Verdana"/>
           <w:color w:val="000000"/>
@@ -1736,59 +1757,8 @@
           <w:sz w:val="20"/>
           <w:shd w:fill="FFFFFF" w:val="clear"/>
         </w:rPr>
-      </w:pPr>
-      <w:r>
-        <w:rPr>
-          <w:rFonts w:ascii="Verdana" w:hAnsi="Verdana" w:cs="Verdana" w:eastAsia="Verdana"/>
-          <w:color w:val="000000"/>
-          <w:spacing w:val="0"/>
-          <w:position w:val="0"/>
-          <w:sz w:val="20"/>
-          <w:shd w:fill="FFFFFF" w:val="clear"/>
-        </w:rPr>
         <w:t xml:space="preserve">Version Control: SVN, GIT e Perforce.</w:t>
       </w:r>
-    </w:p>
-    <w:p>
-      <w:pPr>
-        <w:spacing w:before="0" w:after="0" w:line="240"/>
-        <w:ind w:right="0" w:left="0" w:firstLine="0"/>
-        <w:jc w:val="left"/>
-        <w:rPr>
-          <w:rFonts w:ascii="Verdana" w:hAnsi="Verdana" w:cs="Verdana" w:eastAsia="Verdana"/>
-          <w:color w:val="auto"/>
-          <w:spacing w:val="0"/>
-          <w:position w:val="0"/>
-          <w:sz w:val="20"/>
-          <w:shd w:fill="auto" w:val="clear"/>
-        </w:rPr>
-      </w:pPr>
-      <w:r>
-        <w:rPr>
-          <w:rFonts w:ascii="Verdana" w:hAnsi="Verdana" w:cs="Verdana" w:eastAsia="Verdana"/>
-          <w:color w:val="auto"/>
-          <w:spacing w:val="0"/>
-          <w:position w:val="0"/>
-          <w:sz w:val="20"/>
-          <w:shd w:fill="auto" w:val="clear"/>
-        </w:rPr>
-        <w:t xml:space="preserve">Open Source Computer Vision.</w:t>
-      </w:r>
-    </w:p>
-    <w:p>
-      <w:pPr>
-        <w:spacing w:before="0" w:after="0" w:line="240"/>
-        <w:ind w:right="0" w:left="0" w:firstLine="0"/>
-        <w:jc w:val="left"/>
-        <w:rPr>
-          <w:rFonts w:ascii="Verdana" w:hAnsi="Verdana" w:cs="Verdana" w:eastAsia="Verdana"/>
-          <w:color w:val="auto"/>
-          <w:spacing w:val="0"/>
-          <w:position w:val="0"/>
-          <w:sz w:val="20"/>
-          <w:shd w:fill="auto" w:val="clear"/>
-        </w:rPr>
-      </w:pPr>
     </w:p>
     <w:p>
       <w:pPr>

</xml_diff>